<commit_message>
forgot to include a reference, added
For BFS - as noted in the graph
</commit_message>
<xml_diff>
--- a/GBFS_writeup.docx
+++ b/GBFS_writeup.docx
@@ -172,6 +172,11 @@
       <w:r>
         <w:t>the getNeighbors heuristic</w:t>
       </w:r>
+      <w:r>
+        <w:t xml:space="preserve"> as a Best First Search (BFS)</w:t>
+      </w:r>
+      <w:bookmarkStart w:id="0" w:name="_GoBack"/>
+      <w:bookmarkEnd w:id="0"/>
       <w:r>
         <w:t>.</w:t>
       </w:r>
@@ -1943,10 +1948,7 @@
     </w:p>
     <w:p/>
     <w:p/>
-    <w:p>
-      <w:bookmarkStart w:id="0" w:name="_GoBack"/>
-      <w:bookmarkEnd w:id="0"/>
-    </w:p>
+    <w:p/>
     <w:p>
       <w:pPr>
         <w:rPr>

</xml_diff>

<commit_message>
Modified writeup, still in Word
It's a little long and when we get all of our writeups together will probably need some cutting.
</commit_message>
<xml_diff>
--- a/GBFS_writeup.docx
+++ b/GBFS_writeup.docx
@@ -16,6 +16,138 @@
           <w:sz w:val="28"/>
           <w:szCs w:val="28"/>
         </w:rPr>
+        <w:t>Introduction/</w:t>
+      </w:r>
+      <w:r>
+        <w:rPr>
+          <w:b/>
+          <w:sz w:val="28"/>
+          <w:szCs w:val="28"/>
+        </w:rPr>
+        <w:t>Hypothesis</w:t>
+      </w:r>
+    </w:p>
+    <w:p>
+      <w:r>
+        <w:t>The work done with the Greedy Best First Search</w:t>
+      </w:r>
+      <w:r>
+        <w:t xml:space="preserve"> </w:t>
+      </w:r>
+      <w:r>
+        <w:t xml:space="preserve">(GBFS) </w:t>
+      </w:r>
+      <w:r>
+        <w:t xml:space="preserve"> part of this project was to</w:t>
+      </w:r>
+      <w:r>
+        <w:t xml:space="preserve"> demonstrate that a GBFS can </w:t>
+      </w:r>
+      <w:r>
+        <w:t xml:space="preserve">be used to manipulate </w:t>
+      </w:r>
+      <w:r>
+        <w:t xml:space="preserve">cubes </w:t>
+      </w:r>
+      <w:r>
+        <w:t xml:space="preserve">using </w:t>
+      </w:r>
+      <w:r>
+        <w:t>a drone in an artific</w:t>
+      </w:r>
+      <w:r>
+        <w:t>i</w:t>
+      </w:r>
+      <w:r>
+        <w:t>a</w:t>
+      </w:r>
+      <w:r>
+        <w:t>l three dimension</w:t>
+      </w:r>
+      <w:r>
+        <w:t>al</w:t>
+      </w:r>
+      <w:r>
+        <w:t xml:space="preserve"> simulation such that the cubes listed </w:t>
+      </w:r>
+      <w:r>
+        <w:t xml:space="preserve">within </w:t>
+      </w:r>
+      <w:r>
+        <w:t>a</w:t>
+      </w:r>
+      <w:r>
+        <w:t>n initial s</w:t>
+      </w:r>
+      <w:r>
+        <w:t>tate c</w:t>
+      </w:r>
+      <w:r>
+        <w:t>ould</w:t>
+      </w:r>
+      <w:r>
+        <w:t xml:space="preserve"> be manipulated into positions defined within </w:t>
+      </w:r>
+      <w:r>
+        <w:t>a</w:t>
+      </w:r>
+      <w:r>
+        <w:t xml:space="preserve"> </w:t>
+      </w:r>
+      <w:r>
+        <w:t>final or goal</w:t>
+      </w:r>
+      <w:r>
+        <w:t xml:space="preserve"> state. </w:t>
+      </w:r>
+      <w:r>
+        <w:t xml:space="preserve">The steps taken to develop the GBFS, went first through a Best First Search </w:t>
+      </w:r>
+      <w:r>
+        <w:t xml:space="preserve">(BFS) </w:t>
+      </w:r>
+      <w:r>
+        <w:t xml:space="preserve">style of heuristic as a proof of concept. Then as the project progressed, the GBFS was finally implemented and demonstrated. </w:t>
+      </w:r>
+      <w:r>
+        <w:t xml:space="preserve">The observations </w:t>
+      </w:r>
+      <w:r>
+        <w:t xml:space="preserve">and comparisons </w:t>
+      </w:r>
+      <w:r>
+        <w:t>made for the project were of time and number of steps taken to complete the task with both the BFS and GBFS algor</w:t>
+      </w:r>
+      <w:r>
+        <w:t>i</w:t>
+      </w:r>
+      <w:r>
+        <w:t xml:space="preserve">thms.  </w:t>
+      </w:r>
+    </w:p>
+    <w:p>
+      <w:pPr>
+        <w:rPr>
+          <w:b/>
+          <w:sz w:val="28"/>
+          <w:szCs w:val="28"/>
+        </w:rPr>
+      </w:pPr>
+    </w:p>
+    <w:p>
+      <w:pPr>
+        <w:rPr>
+          <w:b/>
+          <w:sz w:val="28"/>
+          <w:szCs w:val="28"/>
+        </w:rPr>
+      </w:pPr>
+      <w:r>
+        <w:rPr>
+          <w:b/>
+          <w:sz w:val="28"/>
+          <w:szCs w:val="28"/>
+        </w:rPr>
         <w:t xml:space="preserve">It’s </w:t>
       </w:r>
       <w:r>
@@ -45,16 +177,31 @@
     </w:p>
     <w:p>
       <w:r>
-        <w:t xml:space="preserve">It’s heuristics that matter and make the difference in searching spaces efficiently. For the Greedy </w:t>
-      </w:r>
-      <w:r>
-        <w:t>Best First Searc</w:t>
-      </w:r>
-      <w:r>
-        <w:t xml:space="preserve">h </w:t>
-      </w:r>
-      <w:r>
-        <w:t xml:space="preserve">(GBFS) </w:t>
+        <w:t>To create a final state from an initial state, i</w:t>
+      </w:r>
+      <w:r>
+        <w:t xml:space="preserve">t’s </w:t>
+      </w:r>
+      <w:r>
+        <w:t xml:space="preserve">the </w:t>
+      </w:r>
+      <w:r>
+        <w:t xml:space="preserve">heuristics that matter and make the difference in </w:t>
+      </w:r>
+      <w:r>
+        <w:t xml:space="preserve">modifying and </w:t>
+      </w:r>
+      <w:r>
+        <w:t>searching spaces efficiently</w:t>
+      </w:r>
+      <w:r>
+        <w:t xml:space="preserve"> and effectively</w:t>
+      </w:r>
+      <w:r>
+        <w:t xml:space="preserve">. For the </w:t>
+      </w:r>
+      <w:r>
+        <w:t xml:space="preserve">GBFS </w:t>
       </w:r>
       <w:r>
         <w:t>that was tested</w:t>
@@ -87,19 +234,37 @@
         <w:t>the getNeighbors</w:t>
       </w:r>
       <w:r>
-        <w:t xml:space="preserve"> function </w:t>
+        <w:t xml:space="preserve"> function</w:t>
+      </w:r>
+      <w:r>
+        <w:t xml:space="preserve"> is</w:t>
+      </w:r>
+      <w:r>
+        <w:t xml:space="preserve"> </w:t>
       </w:r>
       <w:r>
         <w:t xml:space="preserve">called and </w:t>
       </w:r>
       <w:r>
-        <w:t xml:space="preserve">is sent the current position of the drone and </w:t>
+        <w:t>s</w:t>
+      </w:r>
+      <w:r>
+        <w:t>ent the current position of a cube</w:t>
+      </w:r>
+      <w:r>
+        <w:t xml:space="preserve"> and </w:t>
       </w:r>
       <w:r>
         <w:t>a</w:t>
       </w:r>
       <w:r>
-        <w:t xml:space="preserve"> final or target position, then with simple math </w:t>
+        <w:t xml:space="preserve"> final or target position</w:t>
+      </w:r>
+      <w:r>
+        <w:t>. T</w:t>
+      </w:r>
+      <w:r>
+        <w:t xml:space="preserve">hen with simple math </w:t>
       </w:r>
       <w:r>
         <w:t xml:space="preserve">all of </w:t>
@@ -142,18 +307,6 @@
       </w:r>
       <w:r>
         <w:t xml:space="preserve"> </w:t>
-      </w:r>
-      <w:r>
-        <w:t xml:space="preserve">Since this simulation is three dimensional, twenty seven different possible moves </w:t>
-      </w:r>
-      <w:r>
-        <w:t>were</w:t>
-      </w:r>
-      <w:r>
-        <w:t xml:space="preserve"> generated. </w:t>
-      </w:r>
-      <w:r>
-        <w:t>Interestingly, the set of moves does include the determining and ranking of the Manhattan distance.</w:t>
       </w:r>
     </w:p>
     <w:p>
@@ -173,10 +326,11 @@
         <w:t>the getNeighbors heuristic</w:t>
       </w:r>
       <w:r>
-        <w:t xml:space="preserve"> as a Best First Search (BFS)</w:t>
-      </w:r>
-      <w:bookmarkStart w:id="0" w:name="_GoBack"/>
-      <w:bookmarkEnd w:id="0"/>
+        <w:t xml:space="preserve"> </w:t>
+      </w:r>
+      <w:r>
+        <w:t>using the BFS</w:t>
+      </w:r>
       <w:r>
         <w:t>.</w:t>
       </w:r>
@@ -187,7 +341,34 @@
         <w:t xml:space="preserve">At that time, it </w:t>
       </w:r>
       <w:r>
-        <w:t xml:space="preserve">was first calculating the best three dimensional move, as the optimal move, and thereafter, creating ranked based moves based in a single dimension. For example, since the parameters of the project are to move a single space in either or all of the X, Y, or Z planes, the best first move was a move in all three dimensions. Thereafter, those that followed in the list were more for a single dimension move and were ranked and added to the move list. </w:t>
+        <w:t xml:space="preserve">was first calculating the best three dimensional move, as </w:t>
+      </w:r>
+      <w:r>
+        <w:t>an</w:t>
+      </w:r>
+      <w:r>
+        <w:t xml:space="preserve"> optimal move, and thereafter, creating ranked based moves based in a single dimension. For example, since the parameters of the project are to move a single space in either or all of the X, Y, or Z planes, the best first move was a move </w:t>
+      </w:r>
+      <w:r>
+        <w:t>that considered</w:t>
+      </w:r>
+      <w:r>
+        <w:t xml:space="preserve"> all three dimensions</w:t>
+      </w:r>
+      <w:r>
+        <w:t>. If there were values to move in all dimensions</w:t>
+      </w:r>
+      <w:r>
+        <w:t>, they were included</w:t>
+      </w:r>
+      <w:r>
+        <w:t>. Thereafter, those</w:t>
+      </w:r>
+      <w:r>
+        <w:t xml:space="preserve"> moves</w:t>
+      </w:r>
+      <w:r>
+        <w:t xml:space="preserve"> that followed in the list were for a single dimension move and were ranked and added to the move list. </w:t>
       </w:r>
       <w:r>
         <w:t xml:space="preserve"> Thus, there were only seven possible moves.</w:t>
@@ -204,22 +385,31 @@
         <w:t xml:space="preserve"> function into a GBFS style search. </w:t>
       </w:r>
       <w:r>
-        <w:t>The problem with the Greedy Best First Search algorithm is that the calculated moves may not be optimal</w:t>
+        <w:t>The problem with the GBFS algorithm is that the calculated moves may not be optimal</w:t>
       </w:r>
       <w:r>
         <w:t xml:space="preserve">. </w:t>
       </w:r>
       <w:r>
-        <w:t>Also, as a warning, in talking about GBFS problems, [J3] notes: “Although GBFS is fundamental and powerful in planning, it has an essential drawback when heuristic functions return inaccurate estimates.” W</w:t>
-      </w:r>
-      <w:r>
-        <w:t xml:space="preserve">ith this project, </w:t>
-      </w:r>
-      <w:r>
-        <w:t xml:space="preserve">therefore, </w:t>
-      </w:r>
-      <w:r>
-        <w:t>an optimal first move was calculated, set into the front of the queued list of moves, and tried first. If this move failed, the next move would be that of the ranked best moves determined by the getNeigh</w:t>
+        <w:t>Also, as a warning, in talking about GBFS problems, [J3] notes: “Although GBFS is fundamental and powerful in planning, it has an essential drawback when heuristic functions return inaccurate estimates.”</w:t>
+      </w:r>
+      <w:r>
+        <w:t xml:space="preserve"> Hence </w:t>
+      </w:r>
+      <w:r>
+        <w:t xml:space="preserve">heuristic </w:t>
+      </w:r>
+      <w:r>
+        <w:t>accuracy was paramount.</w:t>
+      </w:r>
+      <w:r>
+        <w:t xml:space="preserve"> </w:t>
+      </w:r>
+      <w:r>
+        <w:t>Like the BFS heuristic a</w:t>
+      </w:r>
+      <w:r>
+        <w:t>n optimal first move was calculated, set into the front of the queued list of moves, and tried first. If this move failed, the next move would be that of the ranked best moves determined by the getNeigh</w:t>
       </w:r>
       <w:r>
         <w:t>b</w:t>
@@ -229,6 +419,15 @@
       </w:r>
       <w:r>
         <w:t xml:space="preserve"> </w:t>
+      </w:r>
+      <w:r>
+        <w:t xml:space="preserve">Since this simulation is three dimensional, twenty seven different possible moves were generated. </w:t>
+      </w:r>
+      <w:r>
+        <w:t>I</w:t>
+      </w:r>
+      <w:r>
+        <w:t>t was possible that the calculated optimal move was executed twice when that move failed.</w:t>
       </w:r>
     </w:p>
     <w:p>
@@ -242,25 +441,53 @@
         <w:t xml:space="preserve">positive </w:t>
       </w:r>
       <w:r>
-        <w:t>difference between the use of the optimal move, always added to the front of the list, and not having the optimal move. That is, the moves would be calculated and ranked appropriately, but there wou</w:t>
-      </w:r>
-      <w:r>
-        <w:t xml:space="preserve">ld be no </w:t>
-      </w:r>
-      <w:r>
-        <w:t>initial</w:t>
-      </w:r>
-      <w:r>
-        <w:t xml:space="preserve"> calculation of an optimal move. Trials were run and the results were </w:t>
+        <w:t xml:space="preserve">difference between the use of the optimal move, always added to the front of the list, and not having the optimal move. That is, </w:t>
+      </w:r>
+      <w:r>
+        <w:t xml:space="preserve">for not having the optimal move, </w:t>
+      </w:r>
+      <w:r>
+        <w:t>the moves would be calculated and ranked appropriately, but there wou</w:t>
+      </w:r>
+      <w:r>
+        <w:t>ld be no optimal move</w:t>
+      </w:r>
+      <w:r>
+        <w:t xml:space="preserve"> added to the </w:t>
+      </w:r>
+      <w:r>
+        <w:t xml:space="preserve">front of the </w:t>
+      </w:r>
+      <w:r>
+        <w:t>queue of moves</w:t>
+      </w:r>
+      <w:r>
+        <w:t xml:space="preserve">. Trials were run and the results were </w:t>
       </w:r>
       <w:r>
         <w:t>not as expected</w:t>
       </w:r>
       <w:r>
-        <w:t>. Shown in the graphs, the line</w:t>
-      </w:r>
-      <w:r>
-        <w:t xml:space="preserve">s are identified in the </w:t>
+        <w:t>. Shown in the graph</w:t>
+      </w:r>
+      <w:r>
+        <w:t xml:space="preserve"> below</w:t>
+      </w:r>
+      <w:r>
+        <w:t xml:space="preserve">, the </w:t>
+      </w:r>
+      <w:r>
+        <w:t xml:space="preserve">data </w:t>
+      </w:r>
+      <w:r>
+        <w:t>line</w:t>
+      </w:r>
+      <w:r>
+        <w:t xml:space="preserve">s are </w:t>
+      </w:r>
+      <w:r>
+        <w:lastRenderedPageBreak/>
+        <w:t xml:space="preserve">identified in the </w:t>
       </w:r>
       <w:r>
         <w:t>legend.</w:t>
@@ -269,7 +496,22 @@
         <w:t xml:space="preserve"> </w:t>
       </w:r>
       <w:r>
-        <w:t xml:space="preserve">It is surprising that the GBFS with or without the optimum calculated value is a little slower than the Best First Search. It was thought that the BGFS with the fewer moves and better heuristics would compute faster. </w:t>
+        <w:t>It wa</w:t>
+      </w:r>
+      <w:r>
+        <w:t>s surprising that the GBFS with or without the optimum calculated value is a little slower than the BFS.</w:t>
+      </w:r>
+      <w:r>
+        <w:t xml:space="preserve"> Plus, the GBFS consistently took twenty seven moves to complete the task. The Best First Search consistently took forty</w:t>
+      </w:r>
+      <w:r>
+        <w:t xml:space="preserve"> moves</w:t>
+      </w:r>
+      <w:r>
+        <w:t>.</w:t>
+      </w:r>
+      <w:r>
+        <w:t xml:space="preserve"> It was thought that the BGFS with the fewer moves and better heuristics would compute faster. </w:t>
       </w:r>
       <w:r>
         <w:t xml:space="preserve"> </w:t>
@@ -278,56 +520,49 @@
         <w:t>The two states for which these searches occurred are defined in Figures 1 and 2 below. World 1 is the initial state and World 2 in the final goal state.</w:t>
       </w:r>
       <w:r>
+        <w:t xml:space="preserve"> These </w:t>
+      </w:r>
+      <w:r>
+        <w:t>tests</w:t>
+      </w:r>
+      <w:r>
+        <w:t xml:space="preserve"> were run on a Hewlett Packard laptop, running Windows 10 with an Intel i7-4510U CPU at 2.0 GHz, 12 Gigabytes of RAM, inside the </w:t>
+      </w:r>
+      <w:proofErr w:type="spellStart"/>
+      <w:r>
+        <w:t>JetBrains</w:t>
+      </w:r>
+      <w:proofErr w:type="spellEnd"/>
+      <w:r>
         <w:t xml:space="preserve"> </w:t>
       </w:r>
-      <w:r>
-        <w:t xml:space="preserve">These searches were run on </w:t>
-      </w:r>
-      <w:proofErr w:type="gramStart"/>
-      <w:r>
-        <w:t>an</w:t>
-      </w:r>
-      <w:proofErr w:type="gramEnd"/>
-      <w:r>
-        <w:t xml:space="preserve"> Hewlett Packard laptop, running Windows 10 with an Intel i7-4510U CPU at 2.0 GHz, 12 Gigabytes of RAM, inside the </w:t>
-      </w:r>
       <w:proofErr w:type="spellStart"/>
       <w:r>
-        <w:t>JetBrains</w:t>
+        <w:t>PyCharm</w:t>
       </w:r>
       <w:proofErr w:type="spellEnd"/>
       <w:r>
-        <w:t xml:space="preserve"> </w:t>
-      </w:r>
-      <w:proofErr w:type="spellStart"/>
-      <w:r>
-        <w:t>PyCharm</w:t>
-      </w:r>
-      <w:proofErr w:type="spellEnd"/>
-      <w:r>
         <w:t xml:space="preserve"> Community Edition, 5.0.4, IDE.</w:t>
       </w:r>
     </w:p>
-    <w:p/>
     <w:p>
       <w:r>
         <w:rPr>
           <w:noProof/>
         </w:rPr>
-        <w:lastRenderedPageBreak/>
         <mc:AlternateContent>
           <mc:Choice Requires="wps">
             <w:drawing>
-              <wp:anchor distT="45720" distB="45720" distL="114300" distR="114300" simplePos="0" relativeHeight="251667456" behindDoc="0" locked="0" layoutInCell="1" allowOverlap="1" wp14:anchorId="558947BE" wp14:editId="0E921EEA">
+              <wp:anchor distT="45720" distB="45720" distL="114300" distR="114300" simplePos="0" relativeHeight="251667456" behindDoc="0" locked="0" layoutInCell="1" allowOverlap="1" wp14:anchorId="5ADE2282" wp14:editId="16DECC11">
                 <wp:simplePos x="0" y="0"/>
                 <wp:positionH relativeFrom="margin">
-                  <wp:align>right</wp:align>
+                  <wp:posOffset>9939</wp:posOffset>
                 </wp:positionH>
-                <wp:positionV relativeFrom="paragraph">
-                  <wp:posOffset>3341</wp:posOffset>
+                <wp:positionV relativeFrom="page">
+                  <wp:posOffset>2773017</wp:posOffset>
                 </wp:positionV>
-                <wp:extent cx="5933440" cy="2941955"/>
-                <wp:effectExtent l="0" t="0" r="0" b="0"/>
+                <wp:extent cx="5933440" cy="2205990"/>
+                <wp:effectExtent l="0" t="0" r="0" b="3810"/>
                 <wp:wrapSquare wrapText="bothSides"/>
                 <wp:docPr id="4" name="Text Box 2"/>
                 <wp:cNvGraphicFramePr>
@@ -342,7 +577,7 @@
                       <wps:spPr bwMode="auto">
                         <a:xfrm>
                           <a:off x="0" y="0"/>
-                          <a:ext cx="5933661" cy="2941983"/>
+                          <a:ext cx="5933440" cy="2205990"/>
                         </a:xfrm>
                         <a:prstGeom prst="rect">
                           <a:avLst/>
@@ -361,11 +596,14 @@
                         <w:txbxContent>
                           <w:p>
                             <w:r>
+                              <w:rPr>
+                                <w:noProof/>
+                              </w:rPr>
                               <w:drawing>
-                                <wp:inline distT="0" distB="0" distL="0" distR="0">
-                                  <wp:extent cx="4343262" cy="2653747"/>
-                                  <wp:effectExtent l="95250" t="95250" r="95885" b="89535"/>
-                                  <wp:docPr id="8" name="Picture 8"/>
+                                <wp:inline distT="0" distB="0" distL="0" distR="0" wp14:anchorId="0B6A5969" wp14:editId="09F4BE54">
+                                  <wp:extent cx="3074444" cy="1878495"/>
+                                  <wp:effectExtent l="114300" t="114300" r="107315" b="140970"/>
+                                  <wp:docPr id="7" name="Picture 7"/>
                                   <wp:cNvGraphicFramePr>
                                     <a:graphicFrameLocks xmlns:a="http://schemas.openxmlformats.org/drawingml/2006/main" noChangeAspect="1"/>
                                   </wp:cNvGraphicFramePr>
@@ -394,23 +632,41 @@
                                         <pic:spPr bwMode="auto">
                                           <a:xfrm>
                                             <a:off x="0" y="0"/>
-                                            <a:ext cx="4394207" cy="2684874"/>
+                                            <a:ext cx="3126916" cy="1910556"/>
                                           </a:xfrm>
                                           <a:prstGeom prst="rect">
                                             <a:avLst/>
                                           </a:prstGeom>
-                                          <a:ln w="88900" cap="sq" cmpd="thickThin">
+                                          <a:solidFill>
+                                            <a:srgbClr val="FFFFFF">
+                                              <a:shade val="85000"/>
+                                            </a:srgbClr>
+                                          </a:solidFill>
+                                          <a:ln w="88900" cap="sq">
                                             <a:solidFill>
-                                              <a:srgbClr val="000000"/>
+                                              <a:srgbClr val="FFFFFF"/>
                                             </a:solidFill>
-                                            <a:prstDash val="solid"/>
                                             <a:miter lim="800000"/>
                                           </a:ln>
                                           <a:effectLst>
-                                            <a:innerShdw blurRad="76200">
-                                              <a:srgbClr val="000000"/>
-                                            </a:innerShdw>
+                                            <a:outerShdw blurRad="55000" dist="18000" dir="5400000" algn="tl" rotWithShape="0">
+                                              <a:srgbClr val="000000">
+                                                <a:alpha val="40000"/>
+                                              </a:srgbClr>
+                                            </a:outerShdw>
                                           </a:effectLst>
+                                          <a:scene3d>
+                                            <a:camera prst="orthographicFront"/>
+                                            <a:lightRig rig="twoPt" dir="t">
+                                              <a:rot lat="0" lon="0" rev="7200000"/>
+                                            </a:lightRig>
+                                          </a:scene3d>
+                                          <a:sp3d>
+                                            <a:bevelT w="25400" h="19050"/>
+                                            <a:contourClr>
+                                              <a:srgbClr val="FFFFFF"/>
+                                            </a:contourClr>
+                                          </a:sp3d>
                                         </pic:spPr>
                                       </pic:pic>
                                     </a:graphicData>
@@ -438,20 +694,23 @@
           </mc:Choice>
           <mc:Fallback>
             <w:pict>
-              <v:shapetype w14:anchorId="558947BE" id="_x0000_t202" coordsize="21600,21600" o:spt="202" path="m,l,21600r21600,l21600,xe">
+              <v:shapetype w14:anchorId="5ADE2282" id="_x0000_t202" coordsize="21600,21600" o:spt="202" path="m,l,21600r21600,l21600,xe">
                 <v:stroke joinstyle="miter"/>
                 <v:path gradientshapeok="t" o:connecttype="rect"/>
               </v:shapetype>
-              <v:shape id="Text Box 2" o:spid="_x0000_s1026" type="#_x0000_t202" style="position:absolute;margin-left:416pt;margin-top:.25pt;width:467.2pt;height:231.65pt;z-index:251667456;visibility:visible;mso-wrap-style:square;mso-width-percent:0;mso-height-percent:0;mso-wrap-distance-left:9pt;mso-wrap-distance-top:3.6pt;mso-wrap-distance-right:9pt;mso-wrap-distance-bottom:3.6pt;mso-position-horizontal:right;mso-position-horizontal-relative:margin;mso-position-vertical:absolute;mso-position-vertical-relative:text;mso-width-percent:0;mso-height-percent:0;mso-width-relative:margin;mso-height-relative:margin;v-text-anchor:top" o:gfxdata="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" stroked="f">
+              <v:shape id="Text Box 2" o:spid="_x0000_s1026" type="#_x0000_t202" style="position:absolute;margin-left:.8pt;margin-top:218.35pt;width:467.2pt;height:173.7pt;z-index:251667456;visibility:visible;mso-wrap-style:square;mso-width-percent:0;mso-height-percent:0;mso-wrap-distance-left:9pt;mso-wrap-distance-top:3.6pt;mso-wrap-distance-right:9pt;mso-wrap-distance-bottom:3.6pt;mso-position-horizontal:absolute;mso-position-horizontal-relative:margin;mso-position-vertical:absolute;mso-position-vertical-relative:page;mso-width-percent:0;mso-height-percent:0;mso-width-relative:margin;mso-height-relative:margin;v-text-anchor:top" o:gfxdata="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" stroked="f">
                 <v:textbox>
                   <w:txbxContent>
                     <w:p>
                       <w:r>
+                        <w:rPr>
+                          <w:noProof/>
+                        </w:rPr>
                         <w:drawing>
-                          <wp:inline distT="0" distB="0" distL="0" distR="0">
-                            <wp:extent cx="4343262" cy="2653747"/>
-                            <wp:effectExtent l="95250" t="95250" r="95885" b="89535"/>
-                            <wp:docPr id="8" name="Picture 8"/>
+                          <wp:inline distT="0" distB="0" distL="0" distR="0" wp14:anchorId="0B6A5969" wp14:editId="09F4BE54">
+                            <wp:extent cx="3074444" cy="1878495"/>
+                            <wp:effectExtent l="114300" t="114300" r="107315" b="140970"/>
+                            <wp:docPr id="7" name="Picture 7"/>
                             <wp:cNvGraphicFramePr>
                               <a:graphicFrameLocks xmlns:a="http://schemas.openxmlformats.org/drawingml/2006/main" noChangeAspect="1"/>
                             </wp:cNvGraphicFramePr>
@@ -480,23 +739,41 @@
                                   <pic:spPr bwMode="auto">
                                     <a:xfrm>
                                       <a:off x="0" y="0"/>
-                                      <a:ext cx="4394207" cy="2684874"/>
+                                      <a:ext cx="3126916" cy="1910556"/>
                                     </a:xfrm>
                                     <a:prstGeom prst="rect">
                                       <a:avLst/>
                                     </a:prstGeom>
-                                    <a:ln w="88900" cap="sq" cmpd="thickThin">
+                                    <a:solidFill>
+                                      <a:srgbClr val="FFFFFF">
+                                        <a:shade val="85000"/>
+                                      </a:srgbClr>
+                                    </a:solidFill>
+                                    <a:ln w="88900" cap="sq">
                                       <a:solidFill>
-                                        <a:srgbClr val="000000"/>
+                                        <a:srgbClr val="FFFFFF"/>
                                       </a:solidFill>
-                                      <a:prstDash val="solid"/>
                                       <a:miter lim="800000"/>
                                     </a:ln>
                                     <a:effectLst>
-                                      <a:innerShdw blurRad="76200">
-                                        <a:srgbClr val="000000"/>
-                                      </a:innerShdw>
+                                      <a:outerShdw blurRad="55000" dist="18000" dir="5400000" algn="tl" rotWithShape="0">
+                                        <a:srgbClr val="000000">
+                                          <a:alpha val="40000"/>
+                                        </a:srgbClr>
+                                      </a:outerShdw>
                                     </a:effectLst>
+                                    <a:scene3d>
+                                      <a:camera prst="orthographicFront"/>
+                                      <a:lightRig rig="twoPt" dir="t">
+                                        <a:rot lat="0" lon="0" rev="7200000"/>
+                                      </a:lightRig>
+                                    </a:scene3d>
+                                    <a:sp3d>
+                                      <a:bevelT w="25400" h="19050"/>
+                                      <a:contourClr>
+                                        <a:srgbClr val="FFFFFF"/>
+                                      </a:contourClr>
+                                    </a:sp3d>
                                   </pic:spPr>
                                 </pic:pic>
                               </a:graphicData>
@@ -507,13 +784,14 @@
                     </w:p>
                   </w:txbxContent>
                 </v:textbox>
-                <w10:wrap type="square" anchorx="margin"/>
+                <w10:wrap type="square" anchorx="margin" anchory="page"/>
               </v:shape>
             </w:pict>
           </mc:Fallback>
         </mc:AlternateContent>
       </w:r>
     </w:p>
+    <w:p/>
     <w:p/>
     <w:p>
       <w:r>
@@ -523,13 +801,13 @@
         <mc:AlternateContent>
           <mc:Choice Requires="wps">
             <w:drawing>
-              <wp:anchor distT="45720" distB="45720" distL="114300" distR="114300" simplePos="0" relativeHeight="251659264" behindDoc="0" locked="0" layoutInCell="1" allowOverlap="1" wp14:anchorId="45490E1C" wp14:editId="1EAF277C">
+              <wp:anchor distT="45720" distB="45720" distL="114300" distR="114300" simplePos="0" relativeHeight="251659264" behindDoc="0" locked="0" layoutInCell="1" allowOverlap="1" wp14:anchorId="0EBED9FE" wp14:editId="4ABDAE7A">
                 <wp:simplePos x="0" y="0"/>
                 <wp:positionH relativeFrom="column">
-                  <wp:posOffset>1361440</wp:posOffset>
+                  <wp:posOffset>1321629</wp:posOffset>
                 </wp:positionH>
                 <wp:positionV relativeFrom="paragraph">
-                  <wp:posOffset>10795</wp:posOffset>
+                  <wp:posOffset>10464</wp:posOffset>
                 </wp:positionV>
                 <wp:extent cx="973455" cy="1122680"/>
                 <wp:effectExtent l="0" t="0" r="17145" b="20320"/>
@@ -573,6 +851,7 @@
                                 <w:rFonts w:ascii="Times New Roman" w:hAnsi="Times New Roman" w:cs="Times New Roman"/>
                               </w:rPr>
                             </w:pPr>
+                            <w:bookmarkStart w:id="0" w:name="_GoBack"/>
                             <w:r>
                               <w:rPr>
                                 <w:rFonts w:ascii="Times New Roman" w:hAnsi="Times New Roman" w:cs="Times New Roman"/>
@@ -591,19 +870,7 @@
                               <w:rPr>
                                 <w:rFonts w:ascii="Times New Roman" w:hAnsi="Times New Roman" w:cs="Times New Roman"/>
                               </w:rPr>
-                              <w:t>,</w:t>
-                            </w:r>
-                            <w:r>
-                              <w:rPr>
-                                <w:rFonts w:ascii="Times New Roman" w:hAnsi="Times New Roman" w:cs="Times New Roman"/>
-                              </w:rPr>
-                              <w:t xml:space="preserve"> </w:t>
-                            </w:r>
-                            <w:r>
-                              <w:rPr>
-                                <w:rFonts w:ascii="Times New Roman" w:hAnsi="Times New Roman" w:cs="Times New Roman"/>
-                              </w:rPr>
-                              <w:t>drone</w:t>
+                              <w:t>, drone</w:t>
                             </w:r>
                           </w:p>
                           <w:p>
@@ -631,19 +898,7 @@
                               <w:rPr>
                                 <w:rFonts w:ascii="Times New Roman" w:hAnsi="Times New Roman" w:cs="Times New Roman"/>
                               </w:rPr>
-                              <w:t>,</w:t>
-                            </w:r>
-                            <w:r>
-                              <w:rPr>
-                                <w:rFonts w:ascii="Times New Roman" w:hAnsi="Times New Roman" w:cs="Times New Roman"/>
-                              </w:rPr>
-                              <w:t xml:space="preserve"> </w:t>
-                            </w:r>
-                            <w:r>
-                              <w:rPr>
-                                <w:rFonts w:ascii="Times New Roman" w:hAnsi="Times New Roman" w:cs="Times New Roman"/>
-                              </w:rPr>
-                              <w:t>blue</w:t>
+                              <w:t>, blue</w:t>
                             </w:r>
                           </w:p>
                           <w:p>
@@ -671,19 +926,7 @@
                               <w:rPr>
                                 <w:rFonts w:ascii="Times New Roman" w:hAnsi="Times New Roman" w:cs="Times New Roman"/>
                               </w:rPr>
-                              <w:t>,</w:t>
-                            </w:r>
-                            <w:r>
-                              <w:rPr>
-                                <w:rFonts w:ascii="Times New Roman" w:hAnsi="Times New Roman" w:cs="Times New Roman"/>
-                              </w:rPr>
-                              <w:t xml:space="preserve"> </w:t>
-                            </w:r>
-                            <w:r>
-                              <w:rPr>
-                                <w:rFonts w:ascii="Times New Roman" w:hAnsi="Times New Roman" w:cs="Times New Roman"/>
-                              </w:rPr>
-                              <w:t>green</w:t>
+                              <w:t>, green</w:t>
                             </w:r>
                           </w:p>
                           <w:p>
@@ -711,19 +954,7 @@
                               <w:rPr>
                                 <w:rFonts w:ascii="Times New Roman" w:hAnsi="Times New Roman" w:cs="Times New Roman"/>
                               </w:rPr>
-                              <w:t>,</w:t>
-                            </w:r>
-                            <w:r>
-                              <w:rPr>
-                                <w:rFonts w:ascii="Times New Roman" w:hAnsi="Times New Roman" w:cs="Times New Roman"/>
-                              </w:rPr>
-                              <w:t xml:space="preserve"> </w:t>
-                            </w:r>
-                            <w:r>
-                              <w:rPr>
-                                <w:rFonts w:ascii="Times New Roman" w:hAnsi="Times New Roman" w:cs="Times New Roman"/>
-                              </w:rPr>
-                              <w:t>red</w:t>
+                              <w:t>, red</w:t>
                             </w:r>
                           </w:p>
                           <w:p>
@@ -751,19 +982,7 @@
                               <w:rPr>
                                 <w:rFonts w:ascii="Times New Roman" w:hAnsi="Times New Roman" w:cs="Times New Roman"/>
                               </w:rPr>
-                              <w:t>,</w:t>
-                            </w:r>
-                            <w:r>
-                              <w:rPr>
-                                <w:rFonts w:ascii="Times New Roman" w:hAnsi="Times New Roman" w:cs="Times New Roman"/>
-                              </w:rPr>
-                              <w:t xml:space="preserve"> </w:t>
-                            </w:r>
-                            <w:r>
-                              <w:rPr>
-                                <w:rFonts w:ascii="Times New Roman" w:hAnsi="Times New Roman" w:cs="Times New Roman"/>
-                              </w:rPr>
-                              <w:t>green</w:t>
+                              <w:t>, green</w:t>
                             </w:r>
                           </w:p>
                           <w:p>
@@ -791,20 +1010,9 @@
                               <w:rPr>
                                 <w:rFonts w:ascii="Times New Roman" w:hAnsi="Times New Roman" w:cs="Times New Roman"/>
                               </w:rPr>
-                              <w:t>,</w:t>
-                            </w:r>
-                            <w:r>
-                              <w:rPr>
-                                <w:rFonts w:ascii="Times New Roman" w:hAnsi="Times New Roman" w:cs="Times New Roman"/>
-                              </w:rPr>
-                              <w:t xml:space="preserve"> p</w:t>
-                            </w:r>
-                            <w:r>
-                              <w:rPr>
-                                <w:rFonts w:ascii="Times New Roman" w:hAnsi="Times New Roman" w:cs="Times New Roman"/>
-                              </w:rPr>
-                              <w:t>urple</w:t>
-                            </w:r>
+                              <w:t>, purple</w:t>
+                            </w:r>
+                            <w:bookmarkEnd w:id="0"/>
                           </w:p>
                         </w:txbxContent>
                       </wps:txbx>
@@ -825,7 +1033,7 @@
           </mc:Choice>
           <mc:Fallback>
             <w:pict>
-              <v:shape w14:anchorId="45490E1C" id="_x0000_s1027" type="#_x0000_t202" style="position:absolute;margin-left:107.2pt;margin-top:.85pt;width:76.65pt;height:88.4pt;z-index:251659264;visibility:visible;mso-wrap-style:square;mso-width-percent:0;mso-height-percent:0;mso-wrap-distance-left:9pt;mso-wrap-distance-top:3.6pt;mso-wrap-distance-right:9pt;mso-wrap-distance-bottom:3.6pt;mso-position-horizontal:absolute;mso-position-horizontal-relative:text;mso-position-vertical:absolute;mso-position-vertical-relative:text;mso-width-percent:0;mso-height-percent:0;mso-width-relative:margin;mso-height-relative:margin;v-text-anchor:top" o:gfxdata="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" strokecolor="#c00000">
+              <v:shape w14:anchorId="0EBED9FE" id="_x0000_s1027" type="#_x0000_t202" style="position:absolute;margin-left:104.05pt;margin-top:.8pt;width:76.65pt;height:88.4pt;z-index:251659264;visibility:visible;mso-wrap-style:square;mso-width-percent:0;mso-height-percent:0;mso-wrap-distance-left:9pt;mso-wrap-distance-top:3.6pt;mso-wrap-distance-right:9pt;mso-wrap-distance-bottom:3.6pt;mso-position-horizontal:absolute;mso-position-horizontal-relative:text;mso-position-vertical:absolute;mso-position-vertical-relative:text;mso-width-percent:0;mso-height-percent:0;mso-width-relative:margin;mso-height-relative:margin;v-text-anchor:top" o:gfxdata="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" strokecolor="#c00000">
                 <v:textbox>
                   <w:txbxContent>
                     <w:p>
@@ -835,6 +1043,7 @@
                           <w:rFonts w:ascii="Times New Roman" w:hAnsi="Times New Roman" w:cs="Times New Roman"/>
                         </w:rPr>
                       </w:pPr>
+                      <w:bookmarkStart w:id="1" w:name="_GoBack"/>
                       <w:r>
                         <w:rPr>
                           <w:rFonts w:ascii="Times New Roman" w:hAnsi="Times New Roman" w:cs="Times New Roman"/>
@@ -853,19 +1062,7 @@
                         <w:rPr>
                           <w:rFonts w:ascii="Times New Roman" w:hAnsi="Times New Roman" w:cs="Times New Roman"/>
                         </w:rPr>
-                        <w:t>,</w:t>
-                      </w:r>
-                      <w:r>
-                        <w:rPr>
-                          <w:rFonts w:ascii="Times New Roman" w:hAnsi="Times New Roman" w:cs="Times New Roman"/>
-                        </w:rPr>
-                        <w:t xml:space="preserve"> </w:t>
-                      </w:r>
-                      <w:r>
-                        <w:rPr>
-                          <w:rFonts w:ascii="Times New Roman" w:hAnsi="Times New Roman" w:cs="Times New Roman"/>
-                        </w:rPr>
-                        <w:t>drone</w:t>
+                        <w:t>, drone</w:t>
                       </w:r>
                     </w:p>
                     <w:p>
@@ -893,19 +1090,7 @@
                         <w:rPr>
                           <w:rFonts w:ascii="Times New Roman" w:hAnsi="Times New Roman" w:cs="Times New Roman"/>
                         </w:rPr>
-                        <w:t>,</w:t>
-                      </w:r>
-                      <w:r>
-                        <w:rPr>
-                          <w:rFonts w:ascii="Times New Roman" w:hAnsi="Times New Roman" w:cs="Times New Roman"/>
-                        </w:rPr>
-                        <w:t xml:space="preserve"> </w:t>
-                      </w:r>
-                      <w:r>
-                        <w:rPr>
-                          <w:rFonts w:ascii="Times New Roman" w:hAnsi="Times New Roman" w:cs="Times New Roman"/>
-                        </w:rPr>
-                        <w:t>blue</w:t>
+                        <w:t>, blue</w:t>
                       </w:r>
                     </w:p>
                     <w:p>
@@ -933,19 +1118,7 @@
                         <w:rPr>
                           <w:rFonts w:ascii="Times New Roman" w:hAnsi="Times New Roman" w:cs="Times New Roman"/>
                         </w:rPr>
-                        <w:t>,</w:t>
-                      </w:r>
-                      <w:r>
-                        <w:rPr>
-                          <w:rFonts w:ascii="Times New Roman" w:hAnsi="Times New Roman" w:cs="Times New Roman"/>
-                        </w:rPr>
-                        <w:t xml:space="preserve"> </w:t>
-                      </w:r>
-                      <w:r>
-                        <w:rPr>
-                          <w:rFonts w:ascii="Times New Roman" w:hAnsi="Times New Roman" w:cs="Times New Roman"/>
-                        </w:rPr>
-                        <w:t>green</w:t>
+                        <w:t>, green</w:t>
                       </w:r>
                     </w:p>
                     <w:p>
@@ -973,19 +1146,7 @@
                         <w:rPr>
                           <w:rFonts w:ascii="Times New Roman" w:hAnsi="Times New Roman" w:cs="Times New Roman"/>
                         </w:rPr>
-                        <w:t>,</w:t>
-                      </w:r>
-                      <w:r>
-                        <w:rPr>
-                          <w:rFonts w:ascii="Times New Roman" w:hAnsi="Times New Roman" w:cs="Times New Roman"/>
-                        </w:rPr>
-                        <w:t xml:space="preserve"> </w:t>
-                      </w:r>
-                      <w:r>
-                        <w:rPr>
-                          <w:rFonts w:ascii="Times New Roman" w:hAnsi="Times New Roman" w:cs="Times New Roman"/>
-                        </w:rPr>
-                        <w:t>red</w:t>
+                        <w:t>, red</w:t>
                       </w:r>
                     </w:p>
                     <w:p>
@@ -1013,19 +1174,7 @@
                         <w:rPr>
                           <w:rFonts w:ascii="Times New Roman" w:hAnsi="Times New Roman" w:cs="Times New Roman"/>
                         </w:rPr>
-                        <w:t>,</w:t>
-                      </w:r>
-                      <w:r>
-                        <w:rPr>
-                          <w:rFonts w:ascii="Times New Roman" w:hAnsi="Times New Roman" w:cs="Times New Roman"/>
-                        </w:rPr>
-                        <w:t xml:space="preserve"> </w:t>
-                      </w:r>
-                      <w:r>
-                        <w:rPr>
-                          <w:rFonts w:ascii="Times New Roman" w:hAnsi="Times New Roman" w:cs="Times New Roman"/>
-                        </w:rPr>
-                        <w:t>green</w:t>
+                        <w:t>, green</w:t>
                       </w:r>
                     </w:p>
                     <w:p>
@@ -1053,20 +1202,9 @@
                         <w:rPr>
                           <w:rFonts w:ascii="Times New Roman" w:hAnsi="Times New Roman" w:cs="Times New Roman"/>
                         </w:rPr>
-                        <w:t>,</w:t>
-                      </w:r>
-                      <w:r>
-                        <w:rPr>
-                          <w:rFonts w:ascii="Times New Roman" w:hAnsi="Times New Roman" w:cs="Times New Roman"/>
-                        </w:rPr>
-                        <w:t xml:space="preserve"> p</w:t>
-                      </w:r>
-                      <w:r>
-                        <w:rPr>
-                          <w:rFonts w:ascii="Times New Roman" w:hAnsi="Times New Roman" w:cs="Times New Roman"/>
-                        </w:rPr>
-                        <w:t>urple</w:t>
-                      </w:r>
+                        <w:t>, purple</w:t>
+                      </w:r>
+                      <w:bookmarkEnd w:id="1"/>
                     </w:p>
                   </w:txbxContent>
                 </v:textbox>
@@ -1863,58 +2001,25 @@
         <w:t xml:space="preserve">The </w:t>
       </w:r>
       <w:r>
-        <w:t xml:space="preserve">list in figure 2 shows that three cubes are required to be moved and the last cube, purple, was to be stacked upon another cube that had to be stacked on another. In other words, the purple cube is to be the third cube in a stack and that could be either on top of the blue or red cube. The data in the graph represent these runs.  </w:t>
-      </w:r>
-      <w:r>
-        <w:t>The final</w:t>
-      </w:r>
-      <w:r>
-        <w:t xml:space="preserve"> version of the</w:t>
-      </w:r>
-      <w:r>
-        <w:t xml:space="preserve"> </w:t>
-      </w:r>
-      <w:r>
-        <w:t xml:space="preserve">getNeighbors function </w:t>
-      </w:r>
-      <w:r>
-        <w:t>valued runs had a consistent count o</w:t>
-      </w:r>
-      <w:r>
-        <w:t>f</w:t>
-      </w:r>
-      <w:r>
-        <w:t xml:space="preserve"> </w:t>
-      </w:r>
-      <w:r>
-        <w:t xml:space="preserve">twenty seven </w:t>
-      </w:r>
-      <w:r>
-        <w:t>moves</w:t>
-      </w:r>
-      <w:r>
-        <w:t>.</w:t>
-      </w:r>
-      <w:r>
-        <w:t xml:space="preserve"> Those of the early </w:t>
-      </w:r>
-      <w:r>
-        <w:t xml:space="preserve">getNeighbors </w:t>
-      </w:r>
-      <w:r>
-        <w:t>heuristic ha</w:t>
-      </w:r>
-      <w:r>
-        <w:t>d</w:t>
-      </w:r>
-      <w:r>
-        <w:t xml:space="preserve"> a consistent value</w:t>
-      </w:r>
-      <w:r>
-        <w:t>, or path length of</w:t>
-      </w:r>
-      <w:r>
-        <w:t xml:space="preserve"> 40. </w:t>
+        <w:t>list in figure 2 shows that three cubes are required to be moved and the last cube, purple, was to be stacked upon another cube</w:t>
+      </w:r>
+      <w:r>
+        <w:t>, always blue,</w:t>
+      </w:r>
+      <w:r>
+        <w:t xml:space="preserve"> that had to be stacked on another</w:t>
+      </w:r>
+      <w:r>
+        <w:t>, always green</w:t>
+      </w:r>
+      <w:r>
+        <w:t xml:space="preserve">. In other words, the purple cube is to be the third cube in a stack and that could be either on top of the blue or red cube. </w:t>
+      </w:r>
+      <w:r>
+        <w:t xml:space="preserve">The software, however always chose the first available cube to stack the subject cube and never considered the position relative to the cube to be moved. </w:t>
+      </w:r>
+      <w:r>
+        <w:t xml:space="preserve">The data in the graph represent these runs.  </w:t>
       </w:r>
     </w:p>
     <w:p>
@@ -1922,32 +2027,79 @@
         <w:t>The best explanation for the variations in processing time must be in background processes running</w:t>
       </w:r>
       <w:r>
-        <w:t xml:space="preserve"> and calculating of the more moves</w:t>
-      </w:r>
-      <w:r>
-        <w:t>, twenty seven,</w:t>
+        <w:t xml:space="preserve"> on the computer</w:t>
+      </w:r>
+      <w:r>
+        <w:t xml:space="preserve"> and </w:t>
+      </w:r>
+      <w:r>
+        <w:t xml:space="preserve">the need to </w:t>
+      </w:r>
+      <w:r>
+        <w:t>calculat</w:t>
+      </w:r>
+      <w:r>
+        <w:t>e</w:t>
+      </w:r>
+      <w:r>
+        <w:t xml:space="preserve"> the more moves</w:t>
+      </w:r>
+      <w:r>
+        <w:t xml:space="preserve">, </w:t>
+      </w:r>
+      <w:r>
+        <w:t xml:space="preserve">the </w:t>
+      </w:r>
+      <w:r>
+        <w:t>twenty seven</w:t>
       </w:r>
       <w:r>
         <w:t xml:space="preserve"> used in the GBFS</w:t>
       </w:r>
       <w:r>
-        <w:t xml:space="preserve"> over the seven for the old</w:t>
-      </w:r>
-      <w:r>
-        <w:t xml:space="preserve">. The </w:t>
+        <w:t xml:space="preserve"> over the seven for the </w:t>
+      </w:r>
+      <w:r>
+        <w:t>BFS heuristic</w:t>
+      </w:r>
+      <w:r>
+        <w:t>.</w:t>
+      </w:r>
+      <w:r>
+        <w:t xml:space="preserve"> The </w:t>
       </w:r>
       <w:r>
         <w:t xml:space="preserve">real </w:t>
       </w:r>
       <w:r>
-        <w:t xml:space="preserve">surprise, though, is in the graph </w:t>
-      </w:r>
-      <w:r>
-        <w:t>when comparing the runs where the non-optimal value wasn’t used. Both of those sets of runs are faster than the GBFS with the optimal value.</w:t>
+        <w:t>surprise</w:t>
+      </w:r>
+      <w:r>
+        <w:t xml:space="preserve"> is in the graph </w:t>
+      </w:r>
+      <w:r>
+        <w:t>showing</w:t>
+      </w:r>
+      <w:r>
+        <w:t xml:space="preserve"> the runs where the non-optimal </w:t>
+      </w:r>
+      <w:r>
+        <w:lastRenderedPageBreak/>
+        <w:t>value wasn’t used. Both of those sets of runs are faster than the GBFS with the optimal value.</w:t>
+      </w:r>
+      <w:r>
+        <w:t xml:space="preserve"> Plus the time for the BFS with optimal value is</w:t>
+      </w:r>
+      <w:r>
+        <w:t xml:space="preserve"> unexpectedly </w:t>
+      </w:r>
+      <w:r>
+        <w:t>the fastest</w:t>
+      </w:r>
+      <w:r>
+        <w:t>, even with the more moves.</w:t>
       </w:r>
     </w:p>
-    <w:p/>
-    <w:p/>
     <w:p/>
     <w:p>
       <w:pPr>
@@ -1963,7 +2115,6 @@
           <w:sz w:val="28"/>
           <w:szCs w:val="28"/>
         </w:rPr>
-        <w:lastRenderedPageBreak/>
         <w:t>Future Work</w:t>
       </w:r>
     </w:p>
@@ -2026,13 +2177,7 @@
         <w:t xml:space="preserve">. </w:t>
       </w:r>
       <w:r>
-        <w:t xml:space="preserve">And/or </w:t>
-      </w:r>
-      <w:r>
-        <w:t>if the drone approaches too closely</w:t>
-      </w:r>
-      <w:r>
-        <w:t>, t</w:t>
+        <w:t>And/or if the drone approaches too closely, t</w:t>
       </w:r>
       <w:r>
         <w:t>he</w:t>
@@ -2708,6 +2853,36 @@
       <w:szCs w:val="18"/>
     </w:rPr>
   </w:style>
+  <w:style w:type="paragraph" w:styleId="BalloonText">
+    <w:name w:val="Balloon Text"/>
+    <w:basedOn w:val="Normal"/>
+    <w:link w:val="BalloonTextChar"/>
+    <w:uiPriority w:val="99"/>
+    <w:semiHidden/>
+    <w:unhideWhenUsed/>
+    <w:rsid w:val="00850333"/>
+    <w:pPr>
+      <w:spacing w:after="0" w:line="240" w:lineRule="auto"/>
+    </w:pPr>
+    <w:rPr>
+      <w:rFonts w:ascii="Segoe UI" w:hAnsi="Segoe UI" w:cs="Segoe UI"/>
+      <w:sz w:val="18"/>
+      <w:szCs w:val="18"/>
+    </w:rPr>
+  </w:style>
+  <w:style w:type="character" w:customStyle="1" w:styleId="BalloonTextChar">
+    <w:name w:val="Balloon Text Char"/>
+    <w:basedOn w:val="DefaultParagraphFont"/>
+    <w:link w:val="BalloonText"/>
+    <w:uiPriority w:val="99"/>
+    <w:semiHidden/>
+    <w:rsid w:val="00850333"/>
+    <w:rPr>
+      <w:rFonts w:ascii="Segoe UI" w:hAnsi="Segoe UI" w:cs="Segoe UI"/>
+      <w:sz w:val="18"/>
+      <w:szCs w:val="18"/>
+    </w:rPr>
+  </w:style>
 </w:styles>
 </file>
 

</xml_diff>